<commit_message>
vault backup: 2023-03-07 16:01:46
</commit_message>
<xml_diff>
--- a/public/attachments/任务书强盛周.docx
+++ b/public/attachments/任务书强盛周.docx
@@ -512,13 +512,6 @@
                 <w:sz w:val="24"/>
               </w:rPr>
             </w:pPr>
-            <w:r>
-              <w:rPr>
-                <w:rFonts w:ascii="宋体" w:hAnsi="宋体" w:hint="eastAsia"/>
-                <w:sz w:val="24"/>
-              </w:rPr>
-              <w:t>一类混沌系统的线性反馈控制及同步</w:t>
-            </w:r>
           </w:p>
         </w:tc>
       </w:tr>
@@ -923,7 +916,7 @@
       </w:tr>
       <w:tr>
         <w:trPr>
-          <w:trHeight w:val="966"/>
+          <w:trHeight w:val="1391"/>
         </w:trPr>
         <w:tc>
           <w:tcPr>
@@ -971,12 +964,107 @@
                 <w:szCs w:val="21"/>
               </w:rPr>
             </w:pPr>
+            <w:r>
+              <w:rPr>
+                <w:rFonts w:ascii="宋体" w:hAnsi="宋体" w:hint="eastAsia"/>
+                <w:sz w:val="24"/>
+              </w:rPr>
+              <w:t xml:space="preserve"> </w:t>
+            </w:r>
+            <w:r>
+              <w:rPr>
+                <w:rFonts w:ascii="宋体" w:hAnsi="宋体"/>
+                <w:sz w:val="24"/>
+              </w:rPr>
+              <w:t xml:space="preserve">   </w:t>
+            </w:r>
+            <w:r>
+              <w:rPr>
+                <w:rFonts w:ascii="宋体" w:hAnsi="宋体"/>
+                <w:sz w:val="24"/>
+              </w:rPr>
+              <w:t>该论文旨在建立</w:t>
+            </w:r>
+            <w:r>
+              <w:rPr>
+                <w:rFonts w:ascii="宋体" w:hAnsi="宋体"/>
+                <w:sz w:val="24"/>
+              </w:rPr>
+              <w:t>一种基于ICFWD的雷达线性调频信号高效检测方法</w:t>
+            </w:r>
+            <w:r>
+              <w:rPr>
+                <w:rFonts w:ascii="宋体" w:hAnsi="宋体"/>
+                <w:sz w:val="24"/>
+              </w:rPr>
+              <w:t>。</w:t>
+            </w:r>
+            <w:proofErr w:type="gramStart"/>
+            <w:r>
+              <w:rPr>
+                <w:rFonts w:ascii="宋体" w:hAnsi="宋体"/>
+                <w:sz w:val="24"/>
+              </w:rPr>
+              <w:t>探索</w:t>
+            </w:r>
+            <w:r>
+              <w:rPr>
+                <w:rFonts w:ascii="宋体" w:hAnsi="宋体" w:hint="eastAsia"/>
+                <w:sz w:val="24"/>
+              </w:rPr>
+              <w:t>含噪信号</w:t>
+            </w:r>
+            <w:proofErr w:type="gramEnd"/>
+            <w:r>
+              <w:rPr>
+                <w:rFonts w:ascii="宋体" w:hAnsi="宋体" w:hint="eastAsia"/>
+                <w:sz w:val="24"/>
+              </w:rPr>
+              <w:t>构建输出信噪比改善</w:t>
+            </w:r>
+            <w:r>
+              <w:rPr>
+                <w:rFonts w:ascii="宋体" w:hAnsi="宋体"/>
+                <w:sz w:val="24"/>
+              </w:rPr>
+              <w:t>数学理论，突破线性正则域</w:t>
+            </w:r>
+            <w:proofErr w:type="gramStart"/>
+            <w:r>
+              <w:rPr>
+                <w:rFonts w:ascii="宋体" w:hAnsi="宋体"/>
+                <w:sz w:val="24"/>
+              </w:rPr>
+              <w:t>时空超</w:t>
+            </w:r>
+            <w:proofErr w:type="gramEnd"/>
+            <w:r>
+              <w:rPr>
+                <w:rFonts w:ascii="宋体" w:hAnsi="宋体"/>
+                <w:sz w:val="24"/>
+              </w:rPr>
+              <w:t>分辨率估计领域中的关键核心技术，有力推动</w:t>
+            </w:r>
+            <w:r>
+              <w:rPr>
+                <w:rFonts w:ascii="宋体" w:hAnsi="宋体" w:hint="eastAsia"/>
+                <w:sz w:val="24"/>
+              </w:rPr>
+              <w:t>非平稳信号检测精度与速度</w:t>
+            </w:r>
+            <w:r>
+              <w:rPr>
+                <w:rFonts w:ascii="宋体" w:hAnsi="宋体"/>
+                <w:sz w:val="24"/>
+              </w:rPr>
+              <w:t>。</w:t>
+            </w:r>
           </w:p>
         </w:tc>
       </w:tr>
       <w:tr>
         <w:trPr>
-          <w:trHeight w:val="2325"/>
+          <w:trHeight w:val="1976"/>
         </w:trPr>
         <w:tc>
           <w:tcPr>
@@ -1020,15 +1108,174 @@
           <w:p>
             <w:pPr>
               <w:widowControl/>
-              <w:spacing w:line="360" w:lineRule="auto"/>
               <w:jc w:val="left"/>
               <w:rPr>
                 <w:rFonts w:ascii="宋体" w:hAnsi="宋体"/>
-                <w:b/>
-                <w:bCs/>
-                <w:sz w:val="24"/>
-              </w:rPr>
-            </w:pPr>
+                <w:sz w:val="24"/>
+              </w:rPr>
+            </w:pPr>
+            <w:r>
+              <w:rPr>
+                <w:rFonts w:ascii="宋体" w:hAnsi="宋体" w:hint="eastAsia"/>
+                <w:sz w:val="24"/>
+              </w:rPr>
+              <w:t>1</w:t>
+            </w:r>
+            <w:r>
+              <w:rPr>
+                <w:rFonts w:ascii="宋体" w:hAnsi="宋体"/>
+                <w:sz w:val="24"/>
+              </w:rPr>
+              <w:t xml:space="preserve">. </w:t>
+            </w:r>
+            <w:r>
+              <w:rPr>
+                <w:rFonts w:ascii="宋体" w:hAnsi="宋体" w:hint="eastAsia"/>
+                <w:sz w:val="24"/>
+              </w:rPr>
+              <w:t>建立</w:t>
+            </w:r>
+            <w:r>
+              <w:rPr>
+                <w:rFonts w:ascii="宋体" w:hAnsi="宋体"/>
+                <w:sz w:val="24"/>
+              </w:rPr>
+              <w:t>线性正则域高维信息表示模型</w:t>
+            </w:r>
+            <w:r>
+              <w:rPr>
+                <w:rFonts w:ascii="宋体" w:hAnsi="宋体" w:hint="eastAsia"/>
+                <w:sz w:val="24"/>
+              </w:rPr>
+              <w:t>，对</w:t>
+            </w:r>
+            <w:r>
+              <w:rPr>
+                <w:rFonts w:ascii="宋体" w:hAnsi="宋体"/>
+                <w:sz w:val="24"/>
+              </w:rPr>
+              <w:t>线性正则域不确定性</w:t>
+            </w:r>
+            <w:r>
+              <w:rPr>
+                <w:rFonts w:ascii="宋体" w:hAnsi="宋体" w:hint="eastAsia"/>
+                <w:sz w:val="24"/>
+              </w:rPr>
+              <w:t>进行</w:t>
+            </w:r>
+            <w:r>
+              <w:rPr>
+                <w:rFonts w:ascii="宋体" w:hAnsi="宋体"/>
+                <w:sz w:val="24"/>
+              </w:rPr>
+              <w:t>下界估计</w:t>
+            </w:r>
+            <w:r>
+              <w:rPr>
+                <w:rFonts w:ascii="宋体" w:hAnsi="宋体" w:hint="eastAsia"/>
+                <w:sz w:val="24"/>
+              </w:rPr>
+              <w:t>。</w:t>
+            </w:r>
+          </w:p>
+          <w:p>
+            <w:pPr>
+              <w:widowControl/>
+              <w:jc w:val="left"/>
+              <w:rPr>
+                <w:rFonts w:ascii="宋体" w:hAnsi="宋体"/>
+                <w:sz w:val="24"/>
+              </w:rPr>
+            </w:pPr>
+            <w:r>
+              <w:rPr>
+                <w:rFonts w:ascii="宋体" w:hAnsi="宋体"/>
+                <w:sz w:val="24"/>
+              </w:rPr>
+              <w:t xml:space="preserve">2. </w:t>
+            </w:r>
+            <w:r>
+              <w:rPr>
+                <w:rFonts w:ascii="宋体" w:hAnsi="宋体" w:hint="eastAsia"/>
+                <w:sz w:val="24"/>
+              </w:rPr>
+              <w:t>描述</w:t>
+            </w:r>
+            <w:r>
+              <w:rPr>
+                <w:rFonts w:ascii="宋体" w:hAnsi="宋体"/>
+                <w:sz w:val="24"/>
+              </w:rPr>
+              <w:t>时频空分辨率不确定关系</w:t>
+            </w:r>
+            <w:r>
+              <w:rPr>
+                <w:rFonts w:ascii="宋体" w:hAnsi="宋体" w:hint="eastAsia"/>
+                <w:sz w:val="24"/>
+              </w:rPr>
+              <w:t>，建立输出信噪比</w:t>
+            </w:r>
+            <w:r>
+              <w:rPr>
+                <w:rFonts w:ascii="宋体" w:hAnsi="宋体"/>
+                <w:sz w:val="24"/>
+              </w:rPr>
+              <w:t>不等式</w:t>
+            </w:r>
+            <w:r>
+              <w:rPr>
+                <w:rFonts w:ascii="宋体" w:hAnsi="宋体" w:hint="eastAsia"/>
+                <w:sz w:val="24"/>
+              </w:rPr>
+              <w:t>，计算出对空间分辨率估计精度提高的结果</w:t>
+            </w:r>
+          </w:p>
+          <w:p>
+            <w:pPr>
+              <w:widowControl/>
+              <w:jc w:val="left"/>
+              <w:rPr>
+                <w:rFonts w:ascii="宋体" w:hAnsi="宋体" w:hint="eastAsia"/>
+                <w:sz w:val="24"/>
+              </w:rPr>
+            </w:pPr>
+            <w:r>
+              <w:rPr>
+                <w:rFonts w:ascii="宋体" w:hAnsi="宋体"/>
+                <w:sz w:val="24"/>
+              </w:rPr>
+              <w:t xml:space="preserve">3. </w:t>
+            </w:r>
+            <w:proofErr w:type="gramStart"/>
+            <w:r>
+              <w:rPr>
+                <w:rFonts w:ascii="宋体" w:hAnsi="宋体" w:hint="eastAsia"/>
+                <w:sz w:val="24"/>
+              </w:rPr>
+              <w:t>利用</w:t>
+            </w:r>
+            <w:r>
+              <w:rPr>
+                <w:rFonts w:ascii="宋体" w:hAnsi="宋体"/>
+                <w:sz w:val="24"/>
+              </w:rPr>
+              <w:t>含噪线性</w:t>
+            </w:r>
+            <w:proofErr w:type="gramEnd"/>
+            <w:r>
+              <w:rPr>
+                <w:rFonts w:ascii="宋体" w:hAnsi="宋体"/>
+                <w:sz w:val="24"/>
+              </w:rPr>
+              <w:t>调频信号的数值仿真分析</w:t>
+            </w:r>
+            <w:r>
+              <w:rPr>
+                <w:rFonts w:ascii="宋体" w:hAnsi="宋体" w:hint="eastAsia"/>
+                <w:sz w:val="24"/>
+              </w:rPr>
+              <w:t>，研究检测性能提升的内在机制</w:t>
+            </w:r>
           </w:p>
         </w:tc>
       </w:tr>
@@ -1078,6 +1325,500 @@
           <w:p>
             <w:pPr>
               <w:rPr>
+                <w:rFonts w:asciiTheme="minorHAnsi" w:eastAsiaTheme="minorEastAsia" w:hAnsiTheme="minorHAnsi" w:cstheme="minorBidi"/>
+                <w:szCs w:val="22"/>
+              </w:rPr>
+            </w:pPr>
+            <w:r>
+              <w:rPr>
+                <w:rFonts w:asciiTheme="minorHAnsi" w:eastAsiaTheme="minorEastAsia" w:hAnsiTheme="minorHAnsi" w:cstheme="minorBidi"/>
+                <w:szCs w:val="22"/>
+              </w:rPr>
+              <w:t>[1]</w:t>
+            </w:r>
+            <w:r>
+              <w:rPr>
+                <w:rFonts w:asciiTheme="minorHAnsi" w:eastAsiaTheme="minorEastAsia" w:hAnsiTheme="minorHAnsi" w:cstheme="minorBidi"/>
+                <w:szCs w:val="22"/>
+              </w:rPr>
+              <w:tab/>
+            </w:r>
+            <w:proofErr w:type="spellStart"/>
+            <w:r>
+              <w:rPr>
+                <w:rFonts w:asciiTheme="minorHAnsi" w:eastAsiaTheme="minorEastAsia" w:hAnsiTheme="minorHAnsi" w:cstheme="minorBidi"/>
+                <w:szCs w:val="22"/>
+              </w:rPr>
+              <w:t>Ozaktas</w:t>
+            </w:r>
+            <w:proofErr w:type="spellEnd"/>
+            <w:r>
+              <w:rPr>
+                <w:rFonts w:asciiTheme="minorHAnsi" w:eastAsiaTheme="minorEastAsia" w:hAnsiTheme="minorHAnsi" w:cstheme="minorBidi"/>
+                <w:szCs w:val="22"/>
+              </w:rPr>
+              <w:t xml:space="preserve"> H M, </w:t>
+            </w:r>
+            <w:proofErr w:type="spellStart"/>
+            <w:r>
+              <w:rPr>
+                <w:rFonts w:asciiTheme="minorHAnsi" w:eastAsiaTheme="minorEastAsia" w:hAnsiTheme="minorHAnsi" w:cstheme="minorBidi"/>
+                <w:szCs w:val="22"/>
+              </w:rPr>
+              <w:t>Zalevsky</w:t>
+            </w:r>
+            <w:proofErr w:type="spellEnd"/>
+            <w:r>
+              <w:rPr>
+                <w:rFonts w:asciiTheme="minorHAnsi" w:eastAsiaTheme="minorEastAsia" w:hAnsiTheme="minorHAnsi" w:cstheme="minorBidi"/>
+                <w:szCs w:val="22"/>
+              </w:rPr>
+              <w:t xml:space="preserve"> Z, </w:t>
+            </w:r>
+            <w:proofErr w:type="spellStart"/>
+            <w:r>
+              <w:rPr>
+                <w:rFonts w:asciiTheme="minorHAnsi" w:eastAsiaTheme="minorEastAsia" w:hAnsiTheme="minorHAnsi" w:cstheme="minorBidi"/>
+                <w:szCs w:val="22"/>
+              </w:rPr>
+              <w:t>Kutay</w:t>
+            </w:r>
+            <w:proofErr w:type="spellEnd"/>
+            <w:r>
+              <w:rPr>
+                <w:rFonts w:asciiTheme="minorHAnsi" w:eastAsiaTheme="minorEastAsia" w:hAnsiTheme="minorHAnsi" w:cstheme="minorBidi"/>
+                <w:szCs w:val="22"/>
+              </w:rPr>
+              <w:t xml:space="preserve"> M A. The Fractional Fourier Transform with Applications in Optics and Signal Processing[M]. New York: Wiley, 2001.</w:t>
+            </w:r>
+          </w:p>
+          <w:p>
+            <w:pPr>
+              <w:rPr>
+                <w:rFonts w:asciiTheme="minorHAnsi" w:eastAsiaTheme="minorEastAsia" w:hAnsiTheme="minorHAnsi" w:cstheme="minorBidi"/>
+                <w:szCs w:val="22"/>
+              </w:rPr>
+            </w:pPr>
+            <w:r>
+              <w:rPr>
+                <w:rFonts w:asciiTheme="minorHAnsi" w:eastAsiaTheme="minorEastAsia" w:hAnsiTheme="minorHAnsi" w:cstheme="minorBidi"/>
+                <w:szCs w:val="22"/>
+              </w:rPr>
+              <w:t>[2]</w:t>
+            </w:r>
+            <w:r>
+              <w:rPr>
+                <w:rFonts w:asciiTheme="minorHAnsi" w:eastAsiaTheme="minorEastAsia" w:hAnsiTheme="minorHAnsi" w:cstheme="minorBidi"/>
+                <w:szCs w:val="22"/>
+              </w:rPr>
+              <w:tab/>
+              <w:t xml:space="preserve">Sharma K </w:t>
+            </w:r>
+            <w:proofErr w:type="spellStart"/>
+            <w:r>
+              <w:rPr>
+                <w:rFonts w:asciiTheme="minorHAnsi" w:eastAsiaTheme="minorEastAsia" w:hAnsiTheme="minorHAnsi" w:cstheme="minorBidi"/>
+                <w:szCs w:val="22"/>
+              </w:rPr>
+              <w:t>K</w:t>
+            </w:r>
+            <w:proofErr w:type="spellEnd"/>
+            <w:r>
+              <w:rPr>
+                <w:rFonts w:asciiTheme="minorHAnsi" w:eastAsiaTheme="minorEastAsia" w:hAnsiTheme="minorHAnsi" w:cstheme="minorBidi"/>
+                <w:szCs w:val="22"/>
+              </w:rPr>
+              <w:t>, Joshi S D. Uncertainty principle for real signals in the linear canonical transform domains[J]. IEEE Transactions on Signal Processing, 2008, 56(7): 2677–2683.</w:t>
+            </w:r>
+          </w:p>
+          <w:p>
+            <w:pPr>
+              <w:rPr>
+                <w:rFonts w:asciiTheme="minorHAnsi" w:eastAsiaTheme="minorEastAsia" w:hAnsiTheme="minorHAnsi" w:cstheme="minorBidi"/>
+                <w:szCs w:val="22"/>
+              </w:rPr>
+            </w:pPr>
+            <w:r>
+              <w:rPr>
+                <w:rFonts w:asciiTheme="minorHAnsi" w:eastAsiaTheme="minorEastAsia" w:hAnsiTheme="minorHAnsi" w:cstheme="minorBidi"/>
+                <w:szCs w:val="22"/>
+              </w:rPr>
+              <w:t>[3]</w:t>
+            </w:r>
+            <w:r>
+              <w:rPr>
+                <w:rFonts w:asciiTheme="minorHAnsi" w:eastAsiaTheme="minorEastAsia" w:hAnsiTheme="minorHAnsi" w:cstheme="minorBidi"/>
+                <w:szCs w:val="22"/>
+              </w:rPr>
+              <w:tab/>
+              <w:t>Zhao J, Tao R, Li Y, Wang Y. Uncertainty principles for linear canonical transform[J]. IEEE Transactions on Signal Processing, 2009, 57(7): 2856–2858.</w:t>
+            </w:r>
+          </w:p>
+          <w:p>
+            <w:pPr>
+              <w:rPr>
+                <w:rFonts w:asciiTheme="minorHAnsi" w:eastAsiaTheme="minorEastAsia" w:hAnsiTheme="minorHAnsi" w:cstheme="minorBidi"/>
+                <w:szCs w:val="22"/>
+              </w:rPr>
+            </w:pPr>
+            <w:r>
+              <w:rPr>
+                <w:rFonts w:asciiTheme="minorHAnsi" w:eastAsiaTheme="minorEastAsia" w:hAnsiTheme="minorHAnsi" w:cstheme="minorBidi"/>
+                <w:szCs w:val="22"/>
+              </w:rPr>
+              <w:t>[4]</w:t>
+            </w:r>
+            <w:r>
+              <w:rPr>
+                <w:rFonts w:asciiTheme="minorHAnsi" w:eastAsiaTheme="minorEastAsia" w:hAnsiTheme="minorHAnsi" w:cstheme="minorBidi"/>
+                <w:szCs w:val="22"/>
+              </w:rPr>
+              <w:tab/>
+              <w:t>Xu G, Wang X, Xu X. On uncertainty principle for the linear canonical transform of complex signals[J]. IEEE Transactions on Signal Processing, 2010, 58(9): 4916–4918.</w:t>
+            </w:r>
+          </w:p>
+          <w:p>
+            <w:pPr>
+              <w:rPr>
+                <w:rFonts w:asciiTheme="minorHAnsi" w:eastAsiaTheme="minorEastAsia" w:hAnsiTheme="minorHAnsi" w:cstheme="minorBidi"/>
+                <w:szCs w:val="22"/>
+              </w:rPr>
+            </w:pPr>
+            <w:r>
+              <w:rPr>
+                <w:rFonts w:asciiTheme="minorHAnsi" w:eastAsiaTheme="minorEastAsia" w:hAnsiTheme="minorHAnsi" w:cstheme="minorBidi"/>
+                <w:szCs w:val="22"/>
+              </w:rPr>
+              <w:t>[5]</w:t>
+            </w:r>
+            <w:r>
+              <w:rPr>
+                <w:rFonts w:asciiTheme="minorHAnsi" w:eastAsiaTheme="minorEastAsia" w:hAnsiTheme="minorHAnsi" w:cstheme="minorBidi"/>
+                <w:szCs w:val="22"/>
+              </w:rPr>
+              <w:tab/>
+              <w:t>Zhao J, Tao R, Wang Y. On signal moments and uncertainty relations associated with linear canonical transform[J]. Signal Processing, 2010, 90(9): 2686–2689.</w:t>
+            </w:r>
+          </w:p>
+          <w:p>
+            <w:pPr>
+              <w:rPr>
+                <w:rFonts w:asciiTheme="minorHAnsi" w:eastAsiaTheme="minorEastAsia" w:hAnsiTheme="minorHAnsi" w:cstheme="minorBidi"/>
+                <w:szCs w:val="22"/>
+              </w:rPr>
+            </w:pPr>
+            <w:r>
+              <w:rPr>
+                <w:rFonts w:asciiTheme="minorHAnsi" w:eastAsiaTheme="minorEastAsia" w:hAnsiTheme="minorHAnsi" w:cstheme="minorBidi"/>
+                <w:szCs w:val="22"/>
+              </w:rPr>
+              <w:t>[6]</w:t>
+            </w:r>
+            <w:r>
+              <w:rPr>
+                <w:rFonts w:asciiTheme="minorHAnsi" w:eastAsiaTheme="minorEastAsia" w:hAnsiTheme="minorHAnsi" w:cstheme="minorBidi"/>
+                <w:szCs w:val="22"/>
+              </w:rPr>
+              <w:tab/>
+              <w:t xml:space="preserve">Dang P, Deng G, Qian T. A tighter uncertainty principle for linear canonical transform in terms of phase derivative[J]. IEEE Transactions on Signal </w:t>
+            </w:r>
+            <w:r>
+              <w:rPr>
+                <w:rFonts w:asciiTheme="minorHAnsi" w:eastAsiaTheme="minorEastAsia" w:hAnsiTheme="minorHAnsi" w:cstheme="minorBidi"/>
+                <w:szCs w:val="22"/>
+              </w:rPr>
+              <w:lastRenderedPageBreak/>
+              <w:t>Processing, 2013, 61(21): 5153–5164.</w:t>
+            </w:r>
+          </w:p>
+          <w:p>
+            <w:pPr>
+              <w:rPr>
+                <w:rFonts w:asciiTheme="minorHAnsi" w:eastAsiaTheme="minorEastAsia" w:hAnsiTheme="minorHAnsi" w:cstheme="minorBidi"/>
+                <w:szCs w:val="22"/>
+              </w:rPr>
+            </w:pPr>
+            <w:r>
+              <w:rPr>
+                <w:rFonts w:asciiTheme="minorHAnsi" w:eastAsiaTheme="minorEastAsia" w:hAnsiTheme="minorHAnsi" w:cstheme="minorBidi"/>
+                <w:szCs w:val="22"/>
+              </w:rPr>
+              <w:t>[7]</w:t>
+            </w:r>
+            <w:r>
+              <w:rPr>
+                <w:rFonts w:asciiTheme="minorHAnsi" w:eastAsiaTheme="minorEastAsia" w:hAnsiTheme="minorHAnsi" w:cstheme="minorBidi"/>
+                <w:szCs w:val="22"/>
+              </w:rPr>
+              <w:tab/>
+              <w:t>Dang P, Deng G, Qian T. A sharper uncertainty principle[J]. Journal of Functional Analysis, 2013, 265(10): 2239–2266.</w:t>
+            </w:r>
+          </w:p>
+          <w:p>
+            <w:pPr>
+              <w:rPr>
+                <w:rFonts w:asciiTheme="minorHAnsi" w:eastAsiaTheme="minorEastAsia" w:hAnsiTheme="minorHAnsi" w:cstheme="minorBidi"/>
+                <w:szCs w:val="22"/>
+              </w:rPr>
+            </w:pPr>
+            <w:r>
+              <w:rPr>
+                <w:rFonts w:asciiTheme="minorHAnsi" w:eastAsiaTheme="minorEastAsia" w:hAnsiTheme="minorHAnsi" w:cstheme="minorBidi"/>
+                <w:szCs w:val="22"/>
+              </w:rPr>
+              <w:t>[8]</w:t>
+            </w:r>
+            <w:r>
+              <w:rPr>
+                <w:rFonts w:asciiTheme="minorHAnsi" w:eastAsiaTheme="minorEastAsia" w:hAnsiTheme="minorHAnsi" w:cstheme="minorBidi"/>
+                <w:szCs w:val="22"/>
+              </w:rPr>
+              <w:tab/>
+              <w:t>Zhang Z. Tighter uncertainty principles for linear canonical transform in terms of matrix decomposition[J]. Digital Signal Processing, 2017, 69(10): 70–85.</w:t>
+            </w:r>
+          </w:p>
+          <w:p>
+            <w:pPr>
+              <w:rPr>
+                <w:rFonts w:asciiTheme="minorHAnsi" w:eastAsiaTheme="minorEastAsia" w:hAnsiTheme="minorHAnsi" w:cstheme="minorBidi"/>
+                <w:szCs w:val="22"/>
+              </w:rPr>
+            </w:pPr>
+            <w:r>
+              <w:rPr>
+                <w:rFonts w:asciiTheme="minorHAnsi" w:eastAsiaTheme="minorEastAsia" w:hAnsiTheme="minorHAnsi" w:cstheme="minorBidi"/>
+                <w:szCs w:val="22"/>
+              </w:rPr>
+              <w:t>[9]</w:t>
+            </w:r>
+            <w:r>
+              <w:rPr>
+                <w:rFonts w:asciiTheme="minorHAnsi" w:eastAsiaTheme="minorEastAsia" w:hAnsiTheme="minorHAnsi" w:cstheme="minorBidi"/>
+                <w:szCs w:val="22"/>
+              </w:rPr>
+              <w:tab/>
+              <w:t>Zhang Z. Uncertainty principle for linear canonical transform using matrix decomposition of absolute spread matrix[J]. Digital Signal Processing, 2019, 89(6): 145–154.</w:t>
+            </w:r>
+          </w:p>
+          <w:p>
+            <w:pPr>
+              <w:rPr>
+                <w:rFonts w:asciiTheme="minorHAnsi" w:eastAsiaTheme="minorEastAsia" w:hAnsiTheme="minorHAnsi" w:cstheme="minorBidi"/>
+                <w:szCs w:val="22"/>
+              </w:rPr>
+            </w:pPr>
+            <w:r>
+              <w:rPr>
+                <w:rFonts w:asciiTheme="minorHAnsi" w:eastAsiaTheme="minorEastAsia" w:hAnsiTheme="minorHAnsi" w:cstheme="minorBidi"/>
+                <w:szCs w:val="22"/>
+              </w:rPr>
+              <w:t>[10]</w:t>
+            </w:r>
+            <w:r>
+              <w:rPr>
+                <w:rFonts w:asciiTheme="minorHAnsi" w:eastAsiaTheme="minorEastAsia" w:hAnsiTheme="minorHAnsi" w:cstheme="minorBidi"/>
+                <w:szCs w:val="22"/>
+              </w:rPr>
+              <w:tab/>
+              <w:t>Xu G, Wang X, Xu X. Three uncertainty relations for real signals associated with linear canonical transform[J]. IET Signal Processing, 2009, 3(1): 85–92.</w:t>
+            </w:r>
+          </w:p>
+          <w:p>
+            <w:pPr>
+              <w:rPr>
+                <w:rFonts w:asciiTheme="minorHAnsi" w:eastAsiaTheme="minorEastAsia" w:hAnsiTheme="minorHAnsi" w:cstheme="minorBidi"/>
+                <w:szCs w:val="22"/>
+              </w:rPr>
+            </w:pPr>
+            <w:r>
+              <w:rPr>
+                <w:rFonts w:asciiTheme="minorHAnsi" w:eastAsiaTheme="minorEastAsia" w:hAnsiTheme="minorHAnsi" w:cstheme="minorBidi"/>
+                <w:szCs w:val="22"/>
+              </w:rPr>
+              <w:t>[11]</w:t>
+            </w:r>
+            <w:r>
+              <w:rPr>
+                <w:rFonts w:asciiTheme="minorHAnsi" w:eastAsiaTheme="minorEastAsia" w:hAnsiTheme="minorHAnsi" w:cstheme="minorBidi"/>
+                <w:szCs w:val="22"/>
+              </w:rPr>
+              <w:tab/>
+              <w:t>Xu G, Wang X, Xu X. Uncertainty inequalities for linear canonical transform[J]. IET Signal Processing, 2009, 3(5): 392–402.</w:t>
+            </w:r>
+          </w:p>
+          <w:p>
+            <w:pPr>
+              <w:rPr>
+                <w:rFonts w:asciiTheme="minorHAnsi" w:eastAsiaTheme="minorEastAsia" w:hAnsiTheme="minorHAnsi" w:cstheme="minorBidi"/>
+                <w:szCs w:val="22"/>
+              </w:rPr>
+            </w:pPr>
+            <w:r>
+              <w:rPr>
+                <w:rFonts w:asciiTheme="minorHAnsi" w:eastAsiaTheme="minorEastAsia" w:hAnsiTheme="minorHAnsi" w:cstheme="minorBidi"/>
+                <w:szCs w:val="22"/>
+              </w:rPr>
+              <w:t>[12]</w:t>
+            </w:r>
+            <w:r>
+              <w:rPr>
+                <w:rFonts w:asciiTheme="minorHAnsi" w:eastAsiaTheme="minorEastAsia" w:hAnsiTheme="minorHAnsi" w:cstheme="minorBidi"/>
+                <w:szCs w:val="22"/>
+              </w:rPr>
+              <w:tab/>
+              <w:t>Kou K, Xu R, Zhang Y. Paley-Wiener theorems and uncertainty principles for the windowed linear canonical transform[J]. Mathematical Methods in the Applied Sciences, 2012, 35(17): 2122–2132.</w:t>
+            </w:r>
+          </w:p>
+          <w:p>
+            <w:pPr>
+              <w:rPr>
+                <w:rFonts w:asciiTheme="minorHAnsi" w:eastAsiaTheme="minorEastAsia" w:hAnsiTheme="minorHAnsi" w:cstheme="minorBidi"/>
+                <w:szCs w:val="22"/>
+              </w:rPr>
+            </w:pPr>
+            <w:r>
+              <w:rPr>
+                <w:rFonts w:asciiTheme="minorHAnsi" w:eastAsiaTheme="minorEastAsia" w:hAnsiTheme="minorHAnsi" w:cstheme="minorBidi"/>
+                <w:szCs w:val="22"/>
+              </w:rPr>
+              <w:t>[13]</w:t>
+            </w:r>
+            <w:r>
+              <w:rPr>
+                <w:rFonts w:asciiTheme="minorHAnsi" w:eastAsiaTheme="minorEastAsia" w:hAnsiTheme="minorHAnsi" w:cstheme="minorBidi"/>
+                <w:szCs w:val="22"/>
+              </w:rPr>
+              <w:tab/>
+              <w:t>Yang Y, Kou K. Uncertainty principles for hyper complex signals in the linear canonical transform domains[J]. Signal Processing, 2014, 95(2): 67–75.</w:t>
+            </w:r>
+          </w:p>
+          <w:p>
+            <w:pPr>
+              <w:rPr>
+                <w:rFonts w:asciiTheme="minorHAnsi" w:eastAsiaTheme="minorEastAsia" w:hAnsiTheme="minorHAnsi" w:cstheme="minorBidi"/>
+                <w:szCs w:val="22"/>
+              </w:rPr>
+            </w:pPr>
+            <w:r>
+              <w:rPr>
+                <w:rFonts w:asciiTheme="minorHAnsi" w:eastAsiaTheme="minorEastAsia" w:hAnsiTheme="minorHAnsi" w:cstheme="minorBidi"/>
+                <w:szCs w:val="22"/>
+              </w:rPr>
+              <w:t>[14]</w:t>
+            </w:r>
+            <w:r>
+              <w:rPr>
+                <w:rFonts w:asciiTheme="minorHAnsi" w:eastAsiaTheme="minorEastAsia" w:hAnsiTheme="minorHAnsi" w:cstheme="minorBidi"/>
+                <w:szCs w:val="22"/>
+              </w:rPr>
+              <w:tab/>
+              <w:t xml:space="preserve">Feng Q, Li B, </w:t>
+            </w:r>
+            <w:proofErr w:type="spellStart"/>
+            <w:r>
+              <w:rPr>
+                <w:rFonts w:asciiTheme="minorHAnsi" w:eastAsiaTheme="minorEastAsia" w:hAnsiTheme="minorHAnsi" w:cstheme="minorBidi"/>
+                <w:szCs w:val="22"/>
+              </w:rPr>
+              <w:t>Rassias</w:t>
+            </w:r>
+            <w:proofErr w:type="spellEnd"/>
+            <w:r>
+              <w:rPr>
+                <w:rFonts w:asciiTheme="minorHAnsi" w:eastAsiaTheme="minorEastAsia" w:hAnsiTheme="minorHAnsi" w:cstheme="minorBidi"/>
+                <w:szCs w:val="22"/>
+              </w:rPr>
+              <w:t xml:space="preserve"> J M. Weighted Heisenberg-Pauli-Weyl uncertainty principles for the linear canonical transform[J]. Signal Processing, 2019, 165(12): 209–221.</w:t>
+            </w:r>
+          </w:p>
+          <w:p>
+            <w:pPr>
+              <w:rPr>
+                <w:rFonts w:asciiTheme="minorHAnsi" w:eastAsiaTheme="minorEastAsia" w:hAnsiTheme="minorHAnsi" w:cstheme="minorBidi"/>
+                <w:szCs w:val="22"/>
+              </w:rPr>
+            </w:pPr>
+            <w:r>
+              <w:rPr>
+                <w:rFonts w:asciiTheme="minorHAnsi" w:eastAsiaTheme="minorEastAsia" w:hAnsiTheme="minorHAnsi" w:cstheme="minorBidi"/>
+                <w:szCs w:val="22"/>
+              </w:rPr>
+              <w:t>[15]</w:t>
+            </w:r>
+            <w:r>
+              <w:rPr>
+                <w:rFonts w:asciiTheme="minorHAnsi" w:eastAsiaTheme="minorEastAsia" w:hAnsiTheme="minorHAnsi" w:cstheme="minorBidi"/>
+                <w:szCs w:val="22"/>
+              </w:rPr>
+              <w:tab/>
+              <w:t xml:space="preserve">Ding J, Pei S. Heisenberg’s uncertainty principles for the 2-D </w:t>
+            </w:r>
+            <w:proofErr w:type="spellStart"/>
+            <w:r>
+              <w:rPr>
+                <w:rFonts w:asciiTheme="minorHAnsi" w:eastAsiaTheme="minorEastAsia" w:hAnsiTheme="minorHAnsi" w:cstheme="minorBidi"/>
+                <w:szCs w:val="22"/>
+              </w:rPr>
+              <w:t>nonseparable</w:t>
+            </w:r>
+            <w:proofErr w:type="spellEnd"/>
+            <w:r>
+              <w:rPr>
+                <w:rFonts w:asciiTheme="minorHAnsi" w:eastAsiaTheme="minorEastAsia" w:hAnsiTheme="minorHAnsi" w:cstheme="minorBidi"/>
+                <w:szCs w:val="22"/>
+              </w:rPr>
+              <w:t xml:space="preserve"> linear canonical transforms[J]. Signal Processing, 2013, 93(5): 1027–1043.</w:t>
+            </w:r>
+          </w:p>
+          <w:p>
+            <w:pPr>
+              <w:rPr>
+                <w:rFonts w:asciiTheme="minorHAnsi" w:eastAsiaTheme="minorEastAsia" w:hAnsiTheme="minorHAnsi" w:cstheme="minorBidi"/>
+                <w:szCs w:val="22"/>
+              </w:rPr>
+            </w:pPr>
+            <w:r>
+              <w:rPr>
+                <w:rFonts w:asciiTheme="minorHAnsi" w:eastAsiaTheme="minorEastAsia" w:hAnsiTheme="minorHAnsi" w:cstheme="minorBidi"/>
+                <w:szCs w:val="22"/>
+              </w:rPr>
+              <w:t>[16]</w:t>
+            </w:r>
+            <w:r>
+              <w:rPr>
+                <w:rFonts w:asciiTheme="minorHAnsi" w:eastAsiaTheme="minorEastAsia" w:hAnsiTheme="minorHAnsi" w:cstheme="minorBidi"/>
+                <w:szCs w:val="22"/>
+              </w:rPr>
+              <w:tab/>
+              <w:t>Li Y, Li B, Sun H. Uncertainty principles for Wigner-Ville distribution associated with the linear canonical transforms[J]. Abstract and Applied Analysis, 2014, 2014(7): 470459.</w:t>
+            </w:r>
+          </w:p>
+          <w:p>
+            <w:pPr>
+              <w:rPr>
+                <w:rFonts w:asciiTheme="minorHAnsi" w:eastAsiaTheme="minorEastAsia" w:hAnsiTheme="minorHAnsi" w:cstheme="minorBidi"/>
+                <w:szCs w:val="22"/>
+              </w:rPr>
+            </w:pPr>
+            <w:r>
+              <w:rPr>
+                <w:rFonts w:asciiTheme="minorHAnsi" w:eastAsiaTheme="minorEastAsia" w:hAnsiTheme="minorHAnsi" w:cstheme="minorBidi"/>
+                <w:szCs w:val="22"/>
+              </w:rPr>
+              <w:t>[17]</w:t>
+            </w:r>
+            <w:r>
+              <w:rPr>
+                <w:rFonts w:asciiTheme="minorHAnsi" w:eastAsiaTheme="minorEastAsia" w:hAnsiTheme="minorHAnsi" w:cstheme="minorBidi"/>
+                <w:szCs w:val="22"/>
+              </w:rPr>
+              <w:tab/>
+              <w:t>Zhang Z. Uncertainty principle for real functions in free metaplectic transformation domains[J]. Journal of Fourier Analysis and Applications, 2019, 25(6): 2899–2922.</w:t>
+            </w:r>
+          </w:p>
+          <w:p>
+            <w:pPr>
+              <w:rPr>
                 <w:rFonts w:asciiTheme="minorHAnsi" w:eastAsiaTheme="minorEastAsia" w:hAnsiTheme="minorHAnsi" w:cstheme="minorBidi" w:hint="eastAsia"/>
                 <w:szCs w:val="22"/>
               </w:rPr>
@@ -1113,6 +1854,7 @@
                 <w:rFonts w:ascii="宋体" w:hAnsi="宋体" w:hint="eastAsia"/>
                 <w:sz w:val="24"/>
               </w:rPr>
+              <w:lastRenderedPageBreak/>
               <w:t>备注</w:t>
             </w:r>
           </w:p>
@@ -1820,7 +2562,6 @@
   <w:style w:type="character" w:default="1" w:styleId="a0">
     <w:name w:val="Default Paragraph Font"/>
     <w:uiPriority w:val="1"/>
-    <w:semiHidden/>
     <w:unhideWhenUsed/>
   </w:style>
   <w:style w:type="table" w:default="1" w:styleId="a1">

</xml_diff>